<commit_message>
Added new lab 6
</commit_message>
<xml_diff>
--- a/Lab6/Instructions/Lab 6.docx
+++ b/Lab6/Instructions/Lab 6.docx
@@ -7,12 +7,6 @@
         <w:tblStyle w:val="TableGrid"/>
         <w:tblW w:w="7970" w:type="dxa"/>
         <w:tblInd w:w="-210" w:type="dxa"/>
-        <w:tblCellMar>
-          <w:top w:w="0" w:type="dxa"/>
-          <w:left w:w="0" w:type="dxa"/>
-          <w:bottom w:w="0" w:type="dxa"/>
-          <w:right w:w="0" w:type="dxa"/>
-        </w:tblCellMar>
         <w:tblLook w:val="04A0" w:firstRow="1" w:lastRow="0" w:firstColumn="1" w:lastColumn="0" w:noHBand="0" w:noVBand="1"/>
       </w:tblPr>
       <w:tblGrid>
@@ -102,7 +96,6 @@
               <w:tblCellMar>
                 <w:top w:w="440" w:type="dxa"/>
                 <w:left w:w="115" w:type="dxa"/>
-                <w:bottom w:w="0" w:type="dxa"/>
                 <w:right w:w="115" w:type="dxa"/>
               </w:tblCellMar>
               <w:tblLook w:val="04A0" w:firstRow="1" w:lastRow="0" w:firstColumn="1" w:lastColumn="0" w:noHBand="0" w:noVBand="1"/>
@@ -2317,7 +2310,10 @@
         <w:jc w:val="center"/>
       </w:pPr>
       <w:r>
-        <w:t>Adapt the starting code to show the data in your data files.</w:t>
+        <w:t>Adapt the starting code to show the data in your data</w:t>
+      </w:r>
+      <w:r>
+        <w:t xml:space="preserve"> files.</w:t>
       </w:r>
     </w:p>
     <w:p>

</xml_diff>